<commit_message>
end of application structure
</commit_message>
<xml_diff>
--- a/notes/commands-2.docx
+++ b/notes/commands-2.docx
@@ -41,10 +41,401 @@
         </w:drawing>
       </w:r>
     </w:p>
+    <w:p/>
     <w:p>
+      <w:r>
+        <w:drawing>
+          <wp:inline distT="0" distB="0" distL="0" distR="0" wp14:anchorId="2840B24C" wp14:editId="17947D77">
+            <wp:extent cx="5806943" cy="746825"/>
+            <wp:effectExtent l="0" t="0" r="3810" b="0"/>
+            <wp:docPr id="2" name="Picture 2"/>
+            <wp:cNvGraphicFramePr>
+              <a:graphicFrameLocks xmlns:a="http://schemas.openxmlformats.org/drawingml/2006/main" noChangeAspect="1"/>
+            </wp:cNvGraphicFramePr>
+            <a:graphic xmlns:a="http://schemas.openxmlformats.org/drawingml/2006/main">
+              <a:graphicData uri="http://schemas.openxmlformats.org/drawingml/2006/picture">
+                <pic:pic xmlns:pic="http://schemas.openxmlformats.org/drawingml/2006/picture">
+                  <pic:nvPicPr>
+                    <pic:cNvPr id="1" name=""/>
+                    <pic:cNvPicPr/>
+                  </pic:nvPicPr>
+                  <pic:blipFill>
+                    <a:blip r:embed="rId5"/>
+                    <a:stretch>
+                      <a:fillRect/>
+                    </a:stretch>
+                  </pic:blipFill>
+                  <pic:spPr>
+                    <a:xfrm>
+                      <a:off x="0" y="0"/>
+                      <a:ext cx="5806943" cy="746825"/>
+                    </a:xfrm>
+                    <a:prstGeom prst="rect">
+                      <a:avLst/>
+                    </a:prstGeom>
+                  </pic:spPr>
+                </pic:pic>
+              </a:graphicData>
+            </a:graphic>
+          </wp:inline>
+        </w:drawing>
+      </w:r>
+    </w:p>
+    <w:p>
+      <w:r>
+        <w:drawing>
+          <wp:inline distT="0" distB="0" distL="0" distR="0" wp14:anchorId="3F664F3C" wp14:editId="4D6A14F3">
+            <wp:extent cx="5943600" cy="1080135"/>
+            <wp:effectExtent l="0" t="0" r="0" b="5715"/>
+            <wp:docPr id="3" name="Picture 3"/>
+            <wp:cNvGraphicFramePr>
+              <a:graphicFrameLocks xmlns:a="http://schemas.openxmlformats.org/drawingml/2006/main" noChangeAspect="1"/>
+            </wp:cNvGraphicFramePr>
+            <a:graphic xmlns:a="http://schemas.openxmlformats.org/drawingml/2006/main">
+              <a:graphicData uri="http://schemas.openxmlformats.org/drawingml/2006/picture">
+                <pic:pic xmlns:pic="http://schemas.openxmlformats.org/drawingml/2006/picture">
+                  <pic:nvPicPr>
+                    <pic:cNvPr id="1" name=""/>
+                    <pic:cNvPicPr/>
+                  </pic:nvPicPr>
+                  <pic:blipFill>
+                    <a:blip r:embed="rId6"/>
+                    <a:stretch>
+                      <a:fillRect/>
+                    </a:stretch>
+                  </pic:blipFill>
+                  <pic:spPr>
+                    <a:xfrm>
+                      <a:off x="0" y="0"/>
+                      <a:ext cx="5943600" cy="1080135"/>
+                    </a:xfrm>
+                    <a:prstGeom prst="rect">
+                      <a:avLst/>
+                    </a:prstGeom>
+                  </pic:spPr>
+                </pic:pic>
+              </a:graphicData>
+            </a:graphic>
+          </wp:inline>
+        </w:drawing>
+      </w:r>
+    </w:p>
+    <w:p>
+      <w:r>
+        <w:drawing>
+          <wp:inline distT="0" distB="0" distL="0" distR="0" wp14:anchorId="519A64EB" wp14:editId="5C1AF4E5">
+            <wp:extent cx="5943600" cy="235585"/>
+            <wp:effectExtent l="0" t="0" r="0" b="0"/>
+            <wp:docPr id="4" name="Picture 4"/>
+            <wp:cNvGraphicFramePr>
+              <a:graphicFrameLocks xmlns:a="http://schemas.openxmlformats.org/drawingml/2006/main" noChangeAspect="1"/>
+            </wp:cNvGraphicFramePr>
+            <a:graphic xmlns:a="http://schemas.openxmlformats.org/drawingml/2006/main">
+              <a:graphicData uri="http://schemas.openxmlformats.org/drawingml/2006/picture">
+                <pic:pic xmlns:pic="http://schemas.openxmlformats.org/drawingml/2006/picture">
+                  <pic:nvPicPr>
+                    <pic:cNvPr id="1" name=""/>
+                    <pic:cNvPicPr/>
+                  </pic:nvPicPr>
+                  <pic:blipFill>
+                    <a:blip r:embed="rId7"/>
+                    <a:stretch>
+                      <a:fillRect/>
+                    </a:stretch>
+                  </pic:blipFill>
+                  <pic:spPr>
+                    <a:xfrm>
+                      <a:off x="0" y="0"/>
+                      <a:ext cx="5943600" cy="235585"/>
+                    </a:xfrm>
+                    <a:prstGeom prst="rect">
+                      <a:avLst/>
+                    </a:prstGeom>
+                  </pic:spPr>
+                </pic:pic>
+              </a:graphicData>
+            </a:graphic>
+          </wp:inline>
+        </w:drawing>
+      </w:r>
+    </w:p>
+    <w:p>
+      <w:r>
+        <w:drawing>
+          <wp:inline distT="0" distB="0" distL="0" distR="0" wp14:anchorId="229E703D" wp14:editId="331BE06F">
+            <wp:extent cx="5943600" cy="458470"/>
+            <wp:effectExtent l="0" t="0" r="0" b="0"/>
+            <wp:docPr id="5" name="Picture 5"/>
+            <wp:cNvGraphicFramePr>
+              <a:graphicFrameLocks xmlns:a="http://schemas.openxmlformats.org/drawingml/2006/main" noChangeAspect="1"/>
+            </wp:cNvGraphicFramePr>
+            <a:graphic xmlns:a="http://schemas.openxmlformats.org/drawingml/2006/main">
+              <a:graphicData uri="http://schemas.openxmlformats.org/drawingml/2006/picture">
+                <pic:pic xmlns:pic="http://schemas.openxmlformats.org/drawingml/2006/picture">
+                  <pic:nvPicPr>
+                    <pic:cNvPr id="1" name=""/>
+                    <pic:cNvPicPr/>
+                  </pic:nvPicPr>
+                  <pic:blipFill>
+                    <a:blip r:embed="rId8"/>
+                    <a:stretch>
+                      <a:fillRect/>
+                    </a:stretch>
+                  </pic:blipFill>
+                  <pic:spPr>
+                    <a:xfrm>
+                      <a:off x="0" y="0"/>
+                      <a:ext cx="5943600" cy="458470"/>
+                    </a:xfrm>
+                    <a:prstGeom prst="rect">
+                      <a:avLst/>
+                    </a:prstGeom>
+                  </pic:spPr>
+                </pic:pic>
+              </a:graphicData>
+            </a:graphic>
+          </wp:inline>
+        </w:drawing>
+      </w:r>
+    </w:p>
+    <w:p>
+      <w:r>
+        <w:drawing>
+          <wp:inline distT="0" distB="0" distL="0" distR="0" wp14:anchorId="18732667" wp14:editId="4F7C7BCE">
+            <wp:extent cx="5943600" cy="2292985"/>
+            <wp:effectExtent l="0" t="0" r="0" b="0"/>
+            <wp:docPr id="6" name="Picture 6"/>
+            <wp:cNvGraphicFramePr>
+              <a:graphicFrameLocks xmlns:a="http://schemas.openxmlformats.org/drawingml/2006/main" noChangeAspect="1"/>
+            </wp:cNvGraphicFramePr>
+            <a:graphic xmlns:a="http://schemas.openxmlformats.org/drawingml/2006/main">
+              <a:graphicData uri="http://schemas.openxmlformats.org/drawingml/2006/picture">
+                <pic:pic xmlns:pic="http://schemas.openxmlformats.org/drawingml/2006/picture">
+                  <pic:nvPicPr>
+                    <pic:cNvPr id="1" name=""/>
+                    <pic:cNvPicPr/>
+                  </pic:nvPicPr>
+                  <pic:blipFill>
+                    <a:blip r:embed="rId9"/>
+                    <a:stretch>
+                      <a:fillRect/>
+                    </a:stretch>
+                  </pic:blipFill>
+                  <pic:spPr>
+                    <a:xfrm>
+                      <a:off x="0" y="0"/>
+                      <a:ext cx="5943600" cy="2292985"/>
+                    </a:xfrm>
+                    <a:prstGeom prst="rect">
+                      <a:avLst/>
+                    </a:prstGeom>
+                  </pic:spPr>
+                </pic:pic>
+              </a:graphicData>
+            </a:graphic>
+          </wp:inline>
+        </w:drawing>
+      </w:r>
+    </w:p>
+    <w:p>
+      <w:r>
+        <w:lastRenderedPageBreak/>
+        <w:drawing>
+          <wp:inline distT="0" distB="0" distL="0" distR="0" wp14:anchorId="1174544A" wp14:editId="0088EB43">
+            <wp:extent cx="5943600" cy="3455670"/>
+            <wp:effectExtent l="0" t="0" r="0" b="0"/>
+            <wp:docPr id="7" name="Picture 7"/>
+            <wp:cNvGraphicFramePr>
+              <a:graphicFrameLocks xmlns:a="http://schemas.openxmlformats.org/drawingml/2006/main" noChangeAspect="1"/>
+            </wp:cNvGraphicFramePr>
+            <a:graphic xmlns:a="http://schemas.openxmlformats.org/drawingml/2006/main">
+              <a:graphicData uri="http://schemas.openxmlformats.org/drawingml/2006/picture">
+                <pic:pic xmlns:pic="http://schemas.openxmlformats.org/drawingml/2006/picture">
+                  <pic:nvPicPr>
+                    <pic:cNvPr id="1" name=""/>
+                    <pic:cNvPicPr/>
+                  </pic:nvPicPr>
+                  <pic:blipFill>
+                    <a:blip r:embed="rId10"/>
+                    <a:stretch>
+                      <a:fillRect/>
+                    </a:stretch>
+                  </pic:blipFill>
+                  <pic:spPr>
+                    <a:xfrm>
+                      <a:off x="0" y="0"/>
+                      <a:ext cx="5943600" cy="3455670"/>
+                    </a:xfrm>
+                    <a:prstGeom prst="rect">
+                      <a:avLst/>
+                    </a:prstGeom>
+                  </pic:spPr>
+                </pic:pic>
+              </a:graphicData>
+            </a:graphic>
+          </wp:inline>
+        </w:drawing>
+      </w:r>
+    </w:p>
+    <w:p>
+      <w:r>
+        <w:drawing>
+          <wp:inline distT="0" distB="0" distL="0" distR="0" wp14:anchorId="71B96247" wp14:editId="5949FD44">
+            <wp:extent cx="5943600" cy="493395"/>
+            <wp:effectExtent l="0" t="0" r="0" b="1905"/>
+            <wp:docPr id="8" name="Picture 8"/>
+            <wp:cNvGraphicFramePr>
+              <a:graphicFrameLocks xmlns:a="http://schemas.openxmlformats.org/drawingml/2006/main" noChangeAspect="1"/>
+            </wp:cNvGraphicFramePr>
+            <a:graphic xmlns:a="http://schemas.openxmlformats.org/drawingml/2006/main">
+              <a:graphicData uri="http://schemas.openxmlformats.org/drawingml/2006/picture">
+                <pic:pic xmlns:pic="http://schemas.openxmlformats.org/drawingml/2006/picture">
+                  <pic:nvPicPr>
+                    <pic:cNvPr id="1" name=""/>
+                    <pic:cNvPicPr/>
+                  </pic:nvPicPr>
+                  <pic:blipFill>
+                    <a:blip r:embed="rId11"/>
+                    <a:stretch>
+                      <a:fillRect/>
+                    </a:stretch>
+                  </pic:blipFill>
+                  <pic:spPr>
+                    <a:xfrm>
+                      <a:off x="0" y="0"/>
+                      <a:ext cx="5943600" cy="493395"/>
+                    </a:xfrm>
+                    <a:prstGeom prst="rect">
+                      <a:avLst/>
+                    </a:prstGeom>
+                  </pic:spPr>
+                </pic:pic>
+              </a:graphicData>
+            </a:graphic>
+          </wp:inline>
+        </w:drawing>
+      </w:r>
+    </w:p>
+    <w:p>
+      <w:r>
+        <w:drawing>
+          <wp:inline distT="0" distB="0" distL="0" distR="0" wp14:anchorId="6404A907" wp14:editId="73144553">
+            <wp:extent cx="5943600" cy="1947545"/>
+            <wp:effectExtent l="0" t="0" r="0" b="0"/>
+            <wp:docPr id="9" name="Picture 9"/>
+            <wp:cNvGraphicFramePr>
+              <a:graphicFrameLocks xmlns:a="http://schemas.openxmlformats.org/drawingml/2006/main" noChangeAspect="1"/>
+            </wp:cNvGraphicFramePr>
+            <a:graphic xmlns:a="http://schemas.openxmlformats.org/drawingml/2006/main">
+              <a:graphicData uri="http://schemas.openxmlformats.org/drawingml/2006/picture">
+                <pic:pic xmlns:pic="http://schemas.openxmlformats.org/drawingml/2006/picture">
+                  <pic:nvPicPr>
+                    <pic:cNvPr id="1" name=""/>
+                    <pic:cNvPicPr/>
+                  </pic:nvPicPr>
+                  <pic:blipFill>
+                    <a:blip r:embed="rId12"/>
+                    <a:stretch>
+                      <a:fillRect/>
+                    </a:stretch>
+                  </pic:blipFill>
+                  <pic:spPr>
+                    <a:xfrm>
+                      <a:off x="0" y="0"/>
+                      <a:ext cx="5943600" cy="1947545"/>
+                    </a:xfrm>
+                    <a:prstGeom prst="rect">
+                      <a:avLst/>
+                    </a:prstGeom>
+                  </pic:spPr>
+                </pic:pic>
+              </a:graphicData>
+            </a:graphic>
+          </wp:inline>
+        </w:drawing>
+      </w:r>
+    </w:p>
+    <w:p>
+      <w:r>
+        <w:drawing>
+          <wp:inline distT="0" distB="0" distL="0" distR="0" wp14:anchorId="00AA4537" wp14:editId="51C6C337">
+            <wp:extent cx="5943600" cy="673100"/>
+            <wp:effectExtent l="0" t="0" r="0" b="0"/>
+            <wp:docPr id="10" name="Picture 10"/>
+            <wp:cNvGraphicFramePr>
+              <a:graphicFrameLocks xmlns:a="http://schemas.openxmlformats.org/drawingml/2006/main" noChangeAspect="1"/>
+            </wp:cNvGraphicFramePr>
+            <a:graphic xmlns:a="http://schemas.openxmlformats.org/drawingml/2006/main">
+              <a:graphicData uri="http://schemas.openxmlformats.org/drawingml/2006/picture">
+                <pic:pic xmlns:pic="http://schemas.openxmlformats.org/drawingml/2006/picture">
+                  <pic:nvPicPr>
+                    <pic:cNvPr id="1" name=""/>
+                    <pic:cNvPicPr/>
+                  </pic:nvPicPr>
+                  <pic:blipFill>
+                    <a:blip r:embed="rId13"/>
+                    <a:stretch>
+                      <a:fillRect/>
+                    </a:stretch>
+                  </pic:blipFill>
+                  <pic:spPr>
+                    <a:xfrm>
+                      <a:off x="0" y="0"/>
+                      <a:ext cx="5943600" cy="673100"/>
+                    </a:xfrm>
+                    <a:prstGeom prst="rect">
+                      <a:avLst/>
+                    </a:prstGeom>
+                  </pic:spPr>
+                </pic:pic>
+              </a:graphicData>
+            </a:graphic>
+          </wp:inline>
+        </w:drawing>
+      </w:r>
+    </w:p>
+    <w:p>
+      <w:r>
+        <w:drawing>
+          <wp:inline distT="0" distB="0" distL="0" distR="0" wp14:anchorId="6987B0E6" wp14:editId="28A81C91">
+            <wp:extent cx="5943600" cy="802640"/>
+            <wp:effectExtent l="0" t="0" r="0" b="0"/>
+            <wp:docPr id="11" name="Picture 11"/>
+            <wp:cNvGraphicFramePr>
+              <a:graphicFrameLocks xmlns:a="http://schemas.openxmlformats.org/drawingml/2006/main" noChangeAspect="1"/>
+            </wp:cNvGraphicFramePr>
+            <a:graphic xmlns:a="http://schemas.openxmlformats.org/drawingml/2006/main">
+              <a:graphicData uri="http://schemas.openxmlformats.org/drawingml/2006/picture">
+                <pic:pic xmlns:pic="http://schemas.openxmlformats.org/drawingml/2006/picture">
+                  <pic:nvPicPr>
+                    <pic:cNvPr id="1" name=""/>
+                    <pic:cNvPicPr/>
+                  </pic:nvPicPr>
+                  <pic:blipFill>
+                    <a:blip r:embed="rId14"/>
+                    <a:stretch>
+                      <a:fillRect/>
+                    </a:stretch>
+                  </pic:blipFill>
+                  <pic:spPr>
+                    <a:xfrm>
+                      <a:off x="0" y="0"/>
+                      <a:ext cx="5943600" cy="802640"/>
+                    </a:xfrm>
+                    <a:prstGeom prst="rect">
+                      <a:avLst/>
+                    </a:prstGeom>
+                  </pic:spPr>
+                </pic:pic>
+              </a:graphicData>
+            </a:graphic>
+          </wp:inline>
+        </w:drawing>
+      </w:r>
       <w:bookmarkStart w:id="0" w:name="_GoBack"/>
       <w:bookmarkEnd w:id="0"/>
     </w:p>
+    <w:p/>
     <w:sectPr>
       <w:pgSz w:w="12240" w:h="15840"/>
       <w:pgMar w:top="1440" w:right="1440" w:bottom="1440" w:left="1440" w:header="720" w:footer="720" w:gutter="0"/>

</xml_diff>